<commit_message>
Complementando comandos no word
</commit_message>
<xml_diff>
--- a/Trabalho analítico de Jogos da Mega Senna.docx
+++ b/Trabalho analítico de Jogos da Mega Senna.docx
@@ -75,7 +75,9 @@
         </w:tblBorders>
         <w:tblLayout w:type="fixed"/>
         <w:tblCellMar>
+          <w:top w:w="0" w:type="dxa"/>
           <w:left w:w="108" w:type="dxa"/>
+          <w:bottom w:w="0" w:type="dxa"/>
           <w:right w:w="108" w:type="dxa"/>
         </w:tblCellMar>
       </w:tblPr>
@@ -94,7 +96,9 @@
           </w:tblBorders>
           <w:tblLayout w:type="fixed"/>
           <w:tblCellMar>
+            <w:top w:w="0" w:type="dxa"/>
             <w:left w:w="108" w:type="dxa"/>
+            <w:bottom w:w="0" w:type="dxa"/>
             <w:right w:w="108" w:type="dxa"/>
           </w:tblCellMar>
         </w:tblPrEx>
@@ -198,26 +202,64 @@
           <w:rFonts w:hint="default"/>
           <w:lang w:val="pt"/>
         </w:rPr>
-        <w:t>Comandos:</w:t>
-      </w:r>
-    </w:p>
-    <w:p>
-      <w:pPr>
-        <w:rPr>
-          <w:rFonts w:hint="default"/>
-          <w:b w:val="0"/>
-          <w:bCs w:val="0"/>
-          <w:lang w:val="pt"/>
-        </w:rPr>
-      </w:pPr>
-      <w:r>
-        <w:rPr>
-          <w:rFonts w:hint="default"/>
-          <w:b/>
-          <w:bCs/>
-          <w:lang w:val="pt"/>
-        </w:rPr>
-        <w:t xml:space="preserve">list(df) </w:t>
+        <w:t xml:space="preserve">Comandos referentes ao notebook </w:t>
+      </w:r>
+      <w:r>
+        <w:rPr>
+          <w:rFonts w:hint="default"/>
+          <w:b/>
+          <w:bCs/>
+          <w:i/>
+          <w:iCs/>
+          <w:u w:val="single"/>
+          <w:lang w:val="pt"/>
+        </w:rPr>
+        <w:t>megaPrimeirosPassos.ipynb</w:t>
+      </w:r>
+      <w:r>
+        <w:rPr>
+          <w:rFonts w:hint="default"/>
+          <w:lang w:val="pt"/>
+        </w:rPr>
+        <w:t>:</w:t>
+      </w:r>
+    </w:p>
+    <w:p>
+      <w:pPr>
+        <w:rPr>
+          <w:rFonts w:hint="default"/>
+          <w:lang w:val="pt"/>
+        </w:rPr>
+      </w:pPr>
+    </w:p>
+    <w:p>
+      <w:pPr>
+        <w:rPr>
+          <w:rFonts w:hint="default"/>
+          <w:b w:val="0"/>
+          <w:bCs w:val="0"/>
+          <w:lang w:val="pt"/>
+        </w:rPr>
+      </w:pPr>
+      <w:r>
+        <w:rPr>
+          <w:rFonts w:hint="default"/>
+          <w:b/>
+          <w:bCs/>
+          <w:shd w:val="clear" w:fill="C5E0B3" w:themeFill="accent6" w:themeFillTint="66"/>
+          <w:lang w:val="pt"/>
+        </w:rPr>
+        <w:t>l</w:t>
+      </w:r>
+      <w:r>
+        <w:rPr>
+          <w:rFonts w:hint="default"/>
+          <w:b/>
+          <w:bCs/>
+          <w:shd w:val="clear" w:fill="E2EFDA" w:themeFill="accent6" w:themeFillTint="32"/>
+          <w:lang w:val="pt"/>
+        </w:rPr>
+        <w:t xml:space="preserve">ist(df) </w:t>
       </w:r>
       <w:r>
         <w:rPr>
@@ -253,6 +295,7 @@
           <w:rFonts w:hint="default"/>
           <w:b/>
           <w:bCs/>
+          <w:shd w:val="clear" w:fill="E2EFDA" w:themeFill="accent6" w:themeFillTint="32"/>
           <w:lang w:val="pt"/>
         </w:rPr>
         <w:t>df.info()</w:t>
@@ -262,35 +305,46 @@
           <w:rFonts w:hint="default"/>
           <w:b w:val="0"/>
           <w:bCs w:val="0"/>
-          <w:lang w:val="pt"/>
-        </w:rPr>
-        <w:t xml:space="preserve"> - Comando para obter os tipos ( Variáveis, int, float, string, etc.) do dataset pandas. </w:t>
-      </w:r>
-    </w:p>
-    <w:p>
-      <w:pPr>
-        <w:rPr>
-          <w:rFonts w:hint="default"/>
-          <w:b w:val="0"/>
-          <w:bCs w:val="0"/>
-          <w:lang w:val="pt"/>
-        </w:rPr>
-      </w:pPr>
-    </w:p>
-    <w:p>
-      <w:pPr>
-        <w:rPr>
-          <w:rFonts w:hint="default"/>
-          <w:b w:val="0"/>
-          <w:bCs w:val="0"/>
-          <w:lang w:val="pt"/>
-        </w:rPr>
-      </w:pPr>
-      <w:r>
-        <w:rPr>
-          <w:rFonts w:hint="default"/>
-          <w:b/>
-          <w:bCs/>
+          <w:shd w:val="clear" w:fill="E2EFDA" w:themeFill="accent6" w:themeFillTint="32"/>
+          <w:lang w:val="pt"/>
+        </w:rPr>
+        <w:t xml:space="preserve"> </w:t>
+      </w:r>
+      <w:r>
+        <w:rPr>
+          <w:rFonts w:hint="default"/>
+          <w:b w:val="0"/>
+          <w:bCs w:val="0"/>
+          <w:lang w:val="pt"/>
+        </w:rPr>
+        <w:t xml:space="preserve">- Comando para obter os tipos ( Variáveis, int, float, string, etc.) do dataset pandas. </w:t>
+      </w:r>
+    </w:p>
+    <w:p>
+      <w:pPr>
+        <w:rPr>
+          <w:rFonts w:hint="default"/>
+          <w:b w:val="0"/>
+          <w:bCs w:val="0"/>
+          <w:lang w:val="pt"/>
+        </w:rPr>
+      </w:pPr>
+    </w:p>
+    <w:p>
+      <w:pPr>
+        <w:rPr>
+          <w:rFonts w:hint="default"/>
+          <w:b w:val="0"/>
+          <w:bCs w:val="0"/>
+          <w:lang w:val="pt"/>
+        </w:rPr>
+      </w:pPr>
+      <w:r>
+        <w:rPr>
+          <w:rFonts w:hint="default"/>
+          <w:b/>
+          <w:bCs/>
+          <w:shd w:val="clear" w:fill="E2EFDA" w:themeFill="accent6" w:themeFillTint="32"/>
           <w:lang w:val="pt"/>
         </w:rPr>
         <w:t xml:space="preserve">new_df = df.iloc[:, [0,2,3,4,5,6,7,9,12]] </w:t>
@@ -366,9 +420,19 @@
           <w:rFonts w:hint="default"/>
           <w:b/>
           <w:bCs/>
-          <w:lang w:val="pt"/>
-        </w:rPr>
-        <w:t>new_df.head(10) -</w:t>
+          <w:shd w:val="clear" w:fill="E2EFDA" w:themeFill="accent6" w:themeFillTint="32"/>
+          <w:lang w:val="pt"/>
+        </w:rPr>
+        <w:t>new_df.head(10)</w:t>
+      </w:r>
+      <w:r>
+        <w:rPr>
+          <w:rFonts w:hint="default"/>
+          <w:b/>
+          <w:bCs/>
+          <w:lang w:val="pt"/>
+        </w:rPr>
+        <w:t xml:space="preserve"> -</w:t>
       </w:r>
       <w:r>
         <w:rPr>
@@ -404,6 +468,7 @@
           <w:rFonts w:hint="default"/>
           <w:b/>
           <w:bCs/>
+          <w:shd w:val="clear" w:fill="E2EFDA" w:themeFill="accent6" w:themeFillTint="32"/>
           <w:lang w:val="pt"/>
         </w:rPr>
         <w:t>new_df.tail(5)</w:t>
@@ -442,6 +507,7 @@
           <w:rFonts w:hint="default"/>
           <w:b/>
           <w:bCs/>
+          <w:shd w:val="clear" w:fill="E2EFDA" w:themeFill="accent6" w:themeFillTint="32"/>
           <w:lang w:val="pt"/>
         </w:rPr>
         <w:t>new_df.to_csv("data/MegaPrimeiroFiltro.csv")</w:t>
@@ -451,35 +517,46 @@
           <w:rFonts w:hint="default"/>
           <w:b w:val="0"/>
           <w:bCs w:val="0"/>
-          <w:lang w:val="pt"/>
-        </w:rPr>
-        <w:t xml:space="preserve"> - Salva o dataframe indicado em um arquivo tipo csv.</w:t>
-      </w:r>
-    </w:p>
-    <w:p>
-      <w:pPr>
-        <w:rPr>
-          <w:rFonts w:hint="default"/>
-          <w:b w:val="0"/>
-          <w:bCs w:val="0"/>
-          <w:lang w:val="pt"/>
-        </w:rPr>
-      </w:pPr>
-    </w:p>
-    <w:p>
-      <w:pPr>
-        <w:rPr>
-          <w:rFonts w:hint="default"/>
-          <w:b w:val="0"/>
-          <w:bCs w:val="0"/>
-          <w:lang w:val="pt"/>
-        </w:rPr>
-      </w:pPr>
-      <w:r>
-        <w:rPr>
-          <w:rFonts w:hint="default"/>
-          <w:b/>
-          <w:bCs/>
+          <w:shd w:val="clear" w:fill="E2EFDA" w:themeFill="accent6" w:themeFillTint="32"/>
+          <w:lang w:val="pt"/>
+        </w:rPr>
+        <w:t xml:space="preserve"> </w:t>
+      </w:r>
+      <w:r>
+        <w:rPr>
+          <w:rFonts w:hint="default"/>
+          <w:b w:val="0"/>
+          <w:bCs w:val="0"/>
+          <w:lang w:val="pt"/>
+        </w:rPr>
+        <w:t>- Salva o dataframe indicado em um arquivo tipo csv.</w:t>
+      </w:r>
+    </w:p>
+    <w:p>
+      <w:pPr>
+        <w:rPr>
+          <w:rFonts w:hint="default"/>
+          <w:b w:val="0"/>
+          <w:bCs w:val="0"/>
+          <w:lang w:val="pt"/>
+        </w:rPr>
+      </w:pPr>
+    </w:p>
+    <w:p>
+      <w:pPr>
+        <w:rPr>
+          <w:rFonts w:hint="default"/>
+          <w:b w:val="0"/>
+          <w:bCs w:val="0"/>
+          <w:lang w:val="pt"/>
+        </w:rPr>
+      </w:pPr>
+      <w:r>
+        <w:rPr>
+          <w:rFonts w:hint="default"/>
+          <w:b/>
+          <w:bCs/>
+          <w:shd w:val="clear" w:fill="E2EFDA" w:themeFill="accent6" w:themeFillTint="32"/>
           <w:lang w:val="pt"/>
         </w:rPr>
         <w:t>new_df.isnull().sum()</w:t>
@@ -491,33 +568,34 @@
           <w:bCs w:val="0"/>
           <w:lang w:val="pt"/>
         </w:rPr>
-        <w:t xml:space="preserve"> - Exibe no dataframe indicado todos os valores contendo NaN ou sem informações (vazio, sem dados na célula) e em conjunto ao método sum() soma todos que forem encontrados e apresenta a listagem. </w:t>
-      </w:r>
-    </w:p>
-    <w:p>
-      <w:pPr>
-        <w:rPr>
-          <w:rFonts w:hint="default"/>
-          <w:b w:val="0"/>
-          <w:bCs w:val="0"/>
-          <w:lang w:val="pt"/>
-        </w:rPr>
-      </w:pPr>
-    </w:p>
-    <w:p>
-      <w:pPr>
-        <w:rPr>
-          <w:rFonts w:hint="default"/>
-          <w:b w:val="0"/>
-          <w:bCs w:val="0"/>
-          <w:lang w:val="pt"/>
-        </w:rPr>
-      </w:pPr>
-      <w:r>
-        <w:rPr>
-          <w:rFonts w:hint="default"/>
-          <w:b/>
-          <w:bCs/>
+        <w:t xml:space="preserve"> - Exibe no dataframe indicado todos os valores contendo NaN ou sem informações (vazio, sem dados na célula) e em conjunto ao método sum() soma todos que forem encontrados e apresenta a listagem exibindo a quandtidade de NaN presentes no dataframe. </w:t>
+      </w:r>
+    </w:p>
+    <w:p>
+      <w:pPr>
+        <w:rPr>
+          <w:rFonts w:hint="default"/>
+          <w:b w:val="0"/>
+          <w:bCs w:val="0"/>
+          <w:lang w:val="pt"/>
+        </w:rPr>
+      </w:pPr>
+    </w:p>
+    <w:p>
+      <w:pPr>
+        <w:rPr>
+          <w:rFonts w:hint="default"/>
+          <w:b w:val="0"/>
+          <w:bCs w:val="0"/>
+          <w:lang w:val="pt"/>
+        </w:rPr>
+      </w:pPr>
+      <w:r>
+        <w:rPr>
+          <w:rFonts w:hint="default"/>
+          <w:b/>
+          <w:bCs/>
+          <w:shd w:val="clear" w:fill="E2EFDA" w:themeFill="accent6" w:themeFillTint="32"/>
           <w:lang w:val="pt"/>
         </w:rPr>
         <w:t xml:space="preserve">new_df.dropna(inplace=True) </w:t>
@@ -574,9 +652,19 @@
           <w:rFonts w:hint="default"/>
           <w:b/>
           <w:bCs/>
-          <w:lang w:val="pt"/>
-        </w:rPr>
-        <w:t xml:space="preserve">indice = new_df.loc[(new_df['Ganhadores_Sena'] == 0)] </w:t>
+          <w:shd w:val="clear" w:fill="E2EFDA" w:themeFill="accent6" w:themeFillTint="32"/>
+          <w:lang w:val="pt"/>
+        </w:rPr>
+        <w:t>indice = new_df.loc[(new_df['Ganhadores_Sena'] == 0)]</w:t>
+      </w:r>
+      <w:r>
+        <w:rPr>
+          <w:rFonts w:hint="default"/>
+          <w:b/>
+          <w:bCs/>
+          <w:lang w:val="pt"/>
+        </w:rPr>
+        <w:t xml:space="preserve"> </w:t>
       </w:r>
       <w:r>
         <w:rPr>
@@ -612,6 +700,7 @@
           <w:rFonts w:hint="default"/>
           <w:b/>
           <w:bCs/>
+          <w:shd w:val="clear" w:fill="E2EFDA" w:themeFill="accent6" w:themeFillTint="32"/>
           <w:lang w:val="pt"/>
         </w:rPr>
         <w:t>df2 = new_df.drop(indice.index)</w:t>
@@ -621,27 +710,708 @@
           <w:rFonts w:hint="default"/>
           <w:b w:val="0"/>
           <w:bCs w:val="0"/>
-          <w:lang w:val="pt"/>
-        </w:rPr>
-        <w:t xml:space="preserve"> - Neste comando retiro do dataframe new_df os jogos perdedores e crio um dataframe contendo somente os jogos ganhadores. </w:t>
-      </w:r>
-    </w:p>
-    <w:p>
-      <w:pPr>
-        <w:rPr>
-          <w:rFonts w:hint="default"/>
-          <w:b w:val="0"/>
-          <w:bCs w:val="0"/>
-          <w:lang w:val="pt"/>
-        </w:rPr>
-      </w:pPr>
-    </w:p>
-    <w:p>
-      <w:pPr>
-        <w:rPr>
-          <w:rFonts w:hint="default"/>
-          <w:b w:val="0"/>
-          <w:bCs w:val="0"/>
+          <w:shd w:val="clear" w:fill="E2EFDA" w:themeFill="accent6" w:themeFillTint="32"/>
+          <w:lang w:val="pt"/>
+        </w:rPr>
+        <w:t xml:space="preserve"> </w:t>
+      </w:r>
+      <w:r>
+        <w:rPr>
+          <w:rFonts w:hint="default"/>
+          <w:b w:val="0"/>
+          <w:bCs w:val="0"/>
+          <w:lang w:val="pt"/>
+        </w:rPr>
+        <w:t xml:space="preserve">- Neste comando retiro do dataframe new_df os jogos perdedores e crio um dataframe contendo somente os jogos ganhadores. </w:t>
+      </w:r>
+    </w:p>
+    <w:p>
+      <w:pPr>
+        <w:rPr>
+          <w:rFonts w:hint="default"/>
+          <w:b w:val="0"/>
+          <w:bCs w:val="0"/>
+          <w:lang w:val="pt"/>
+        </w:rPr>
+      </w:pPr>
+    </w:p>
+    <w:p>
+      <w:pPr>
+        <w:rPr>
+          <w:rFonts w:hint="default"/>
+          <w:b w:val="0"/>
+          <w:bCs w:val="0"/>
+          <w:lang w:val="pt"/>
+        </w:rPr>
+      </w:pPr>
+      <w:r>
+        <w:rPr>
+          <w:rFonts w:hint="default"/>
+          <w:b/>
+          <w:bCs/>
+          <w:shd w:val="clear" w:fill="E2EFDA" w:themeFill="accent6" w:themeFillTint="32"/>
+          <w:lang w:val="pt"/>
+        </w:rPr>
+        <w:t>from IPython.core.display import HTML</w:t>
+      </w:r>
+      <w:r>
+        <w:rPr>
+          <w:rFonts w:hint="default"/>
+          <w:b/>
+          <w:bCs/>
+          <w:lang w:val="pt"/>
+        </w:rPr>
+        <w:t xml:space="preserve"> </w:t>
+      </w:r>
+      <w:r>
+        <w:rPr>
+          <w:rFonts w:hint="default"/>
+          <w:b w:val="0"/>
+          <w:bCs w:val="0"/>
+          <w:lang w:val="pt"/>
+        </w:rPr>
+        <w:t>- Este comando importa suporte ao python de linguagem HTML para que o resultado seja apresentado tanto em python quanto em HTML.</w:t>
+      </w:r>
+    </w:p>
+    <w:p>
+      <w:pPr>
+        <w:rPr>
+          <w:rFonts w:hint="default"/>
+          <w:b w:val="0"/>
+          <w:bCs w:val="0"/>
+          <w:lang w:val="pt"/>
+        </w:rPr>
+      </w:pPr>
+    </w:p>
+    <w:p>
+      <w:pPr>
+        <w:rPr>
+          <w:rFonts w:hint="default"/>
+          <w:b w:val="0"/>
+          <w:bCs w:val="0"/>
+          <w:lang w:val="pt"/>
+        </w:rPr>
+      </w:pPr>
+      <w:r>
+        <w:rPr>
+          <w:rFonts w:hint="default"/>
+          <w:b/>
+          <w:bCs/>
+          <w:shd w:val="clear" w:fill="E2EFDA" w:themeFill="accent6" w:themeFillTint="32"/>
+          <w:lang w:val="pt"/>
+        </w:rPr>
+        <w:t>display(HTML ('&lt;h3 style= "color:blue"&gt; Análise:&lt;/h3&gt;'))</w:t>
+      </w:r>
+      <w:r>
+        <w:rPr>
+          <w:rFonts w:hint="default"/>
+          <w:b w:val="0"/>
+          <w:bCs w:val="0"/>
+          <w:shd w:val="clear" w:fill="E2EFDA" w:themeFill="accent6" w:themeFillTint="32"/>
+          <w:lang w:val="pt"/>
+        </w:rPr>
+        <w:t xml:space="preserve"> </w:t>
+      </w:r>
+      <w:r>
+        <w:rPr>
+          <w:rFonts w:hint="default"/>
+          <w:b w:val="0"/>
+          <w:bCs w:val="0"/>
+          <w:lang w:val="pt"/>
+        </w:rPr>
+        <w:t>- Apresenta o código HTML dentro do parênteses.</w:t>
+      </w:r>
+    </w:p>
+    <w:p>
+      <w:pPr>
+        <w:rPr>
+          <w:rFonts w:hint="default"/>
+          <w:b w:val="0"/>
+          <w:bCs w:val="0"/>
+          <w:lang w:val="pt"/>
+        </w:rPr>
+      </w:pPr>
+    </w:p>
+    <w:p>
+      <w:pPr>
+        <w:rPr>
+          <w:rFonts w:hint="default"/>
+          <w:b w:val="0"/>
+          <w:bCs w:val="0"/>
+          <w:lang w:val="pt"/>
+        </w:rPr>
+      </w:pPr>
+      <w:r>
+        <w:rPr>
+          <w:rFonts w:hint="default"/>
+          <w:b/>
+          <w:bCs/>
+          <w:shd w:val="clear" w:fill="E2EFDA" w:themeFill="accent6" w:themeFillTint="32"/>
+          <w:lang w:val="pt"/>
+        </w:rPr>
+        <w:t>len(df)</w:t>
+      </w:r>
+      <w:r>
+        <w:rPr>
+          <w:rFonts w:hint="default"/>
+          <w:b w:val="0"/>
+          <w:bCs w:val="0"/>
+          <w:shd w:val="clear" w:fill="E2EFDA" w:themeFill="accent6" w:themeFillTint="32"/>
+          <w:lang w:val="pt"/>
+        </w:rPr>
+        <w:t xml:space="preserve"> </w:t>
+      </w:r>
+      <w:r>
+        <w:rPr>
+          <w:rFonts w:hint="default"/>
+          <w:b w:val="0"/>
+          <w:bCs w:val="0"/>
+          <w:lang w:val="pt"/>
+        </w:rPr>
+        <w:t>- Informa a quantidade de linhas de um dataframe.</w:t>
+      </w:r>
+    </w:p>
+    <w:p>
+      <w:pPr>
+        <w:rPr>
+          <w:rFonts w:hint="default"/>
+          <w:b w:val="0"/>
+          <w:bCs w:val="0"/>
+          <w:lang w:val="pt"/>
+        </w:rPr>
+      </w:pPr>
+    </w:p>
+    <w:p>
+      <w:pPr>
+        <w:rPr>
+          <w:rFonts w:hint="default"/>
+          <w:b w:val="0"/>
+          <w:bCs w:val="0"/>
+          <w:lang w:val="pt"/>
+        </w:rPr>
+      </w:pPr>
+    </w:p>
+    <w:p>
+      <w:pPr>
+        <w:rPr>
+          <w:rFonts w:hint="default"/>
+          <w:b/>
+          <w:bCs/>
+          <w:i/>
+          <w:iCs/>
+          <w:sz w:val="21"/>
+          <w:szCs w:val="21"/>
+          <w:u w:val="single"/>
+          <w:lang w:val="pt"/>
+        </w:rPr>
+      </w:pPr>
+      <w:r>
+        <w:rPr>
+          <w:rFonts w:hint="default"/>
+          <w:sz w:val="21"/>
+          <w:szCs w:val="21"/>
+          <w:lang w:val="pt"/>
+        </w:rPr>
+        <w:t xml:space="preserve">Comandos referentes ao notebook </w:t>
+      </w:r>
+      <w:r>
+        <w:rPr>
+          <w:rFonts w:hint="default"/>
+          <w:b/>
+          <w:bCs/>
+          <w:i/>
+          <w:iCs/>
+          <w:sz w:val="21"/>
+          <w:szCs w:val="21"/>
+          <w:u w:val="single"/>
+          <w:lang w:val="pt"/>
+        </w:rPr>
+        <w:t>Analise-N1 Ganhadores</w:t>
+      </w:r>
+    </w:p>
+    <w:p>
+      <w:pPr>
+        <w:rPr>
+          <w:rFonts w:hint="default"/>
+          <w:b/>
+          <w:bCs/>
+          <w:i/>
+          <w:iCs/>
+          <w:u w:val="single"/>
+          <w:lang w:val="pt"/>
+        </w:rPr>
+      </w:pPr>
+    </w:p>
+    <w:p>
+      <w:pPr>
+        <w:rPr>
+          <w:rFonts w:hint="default"/>
+          <w:b w:val="0"/>
+          <w:bCs w:val="0"/>
+          <w:i w:val="0"/>
+          <w:iCs w:val="0"/>
+          <w:u w:val="none"/>
+          <w:lang w:val="pt"/>
+        </w:rPr>
+      </w:pPr>
+      <w:r>
+        <w:rPr>
+          <w:rFonts w:hint="default"/>
+          <w:b/>
+          <w:bCs/>
+          <w:i w:val="0"/>
+          <w:iCs w:val="0"/>
+          <w:u w:val="none"/>
+          <w:shd w:val="clear" w:fill="E2EFDA" w:themeFill="accent6" w:themeFillTint="32"/>
+          <w:lang w:val="pt"/>
+        </w:rPr>
+        <w:t>df.shape</w:t>
+      </w:r>
+      <w:r>
+        <w:rPr>
+          <w:rFonts w:hint="default"/>
+          <w:b/>
+          <w:bCs/>
+          <w:i w:val="0"/>
+          <w:iCs w:val="0"/>
+          <w:u w:val="none"/>
+          <w:lang w:val="pt"/>
+        </w:rPr>
+        <w:t xml:space="preserve"> </w:t>
+      </w:r>
+      <w:r>
+        <w:rPr>
+          <w:rFonts w:hint="default"/>
+          <w:b w:val="0"/>
+          <w:bCs w:val="0"/>
+          <w:i w:val="0"/>
+          <w:iCs w:val="0"/>
+          <w:u w:val="none"/>
+          <w:lang w:val="pt"/>
+        </w:rPr>
+        <w:t xml:space="preserve">- Este comando informa a quantidade de linhas e colunas de um dataframe. </w:t>
+      </w:r>
+    </w:p>
+    <w:p>
+      <w:pPr>
+        <w:rPr>
+          <w:rFonts w:hint="default"/>
+          <w:b w:val="0"/>
+          <w:bCs w:val="0"/>
+          <w:i w:val="0"/>
+          <w:iCs w:val="0"/>
+          <w:u w:val="none"/>
+          <w:lang w:val="pt"/>
+        </w:rPr>
+      </w:pPr>
+    </w:p>
+    <w:p>
+      <w:pPr>
+        <w:rPr>
+          <w:rFonts w:hint="default"/>
+          <w:b w:val="0"/>
+          <w:bCs w:val="0"/>
+          <w:i w:val="0"/>
+          <w:iCs w:val="0"/>
+          <w:u w:val="none"/>
+          <w:lang w:val="pt"/>
+        </w:rPr>
+      </w:pPr>
+      <w:r>
+        <w:rPr>
+          <w:rFonts w:hint="default"/>
+          <w:b/>
+          <w:bCs/>
+          <w:i w:val="0"/>
+          <w:iCs w:val="0"/>
+          <w:u w:val="none"/>
+          <w:shd w:val="clear" w:fill="E2EFDA" w:themeFill="accent6" w:themeFillTint="32"/>
+          <w:lang w:val="pt"/>
+        </w:rPr>
+        <w:t>df2.size</w:t>
+      </w:r>
+      <w:r>
+        <w:rPr>
+          <w:rFonts w:hint="default"/>
+          <w:b w:val="0"/>
+          <w:bCs w:val="0"/>
+          <w:i w:val="0"/>
+          <w:iCs w:val="0"/>
+          <w:u w:val="none"/>
+          <w:lang w:val="pt"/>
+        </w:rPr>
+        <w:t xml:space="preserve"> - Informa a quantidade de células preenchidas (contendo informações) em um dataframe</w:t>
+      </w:r>
+    </w:p>
+    <w:p>
+      <w:pPr>
+        <w:rPr>
+          <w:rFonts w:hint="default"/>
+          <w:b w:val="0"/>
+          <w:bCs w:val="0"/>
+          <w:i w:val="0"/>
+          <w:iCs w:val="0"/>
+          <w:u w:val="none"/>
+          <w:lang w:val="pt"/>
+        </w:rPr>
+      </w:pPr>
+    </w:p>
+    <w:p>
+      <w:pPr>
+        <w:rPr>
+          <w:rFonts w:hint="default"/>
+          <w:b w:val="0"/>
+          <w:bCs w:val="0"/>
+          <w:i w:val="0"/>
+          <w:iCs w:val="0"/>
+          <w:u w:val="none"/>
+          <w:lang w:val="pt"/>
+        </w:rPr>
+      </w:pPr>
+      <w:r>
+        <w:rPr>
+          <w:rFonts w:hint="default"/>
+          <w:b/>
+          <w:bCs/>
+          <w:i w:val="0"/>
+          <w:iCs w:val="0"/>
+          <w:u w:val="none"/>
+          <w:shd w:val="clear" w:fill="E2EFDA" w:themeFill="accent6" w:themeFillTint="32"/>
+          <w:lang w:val="pt"/>
+        </w:rPr>
+        <w:t>df3 = df2.apply(pd.Series.value_counts)</w:t>
+      </w:r>
+      <w:r>
+        <w:rPr>
+          <w:rFonts w:hint="default"/>
+          <w:b w:val="0"/>
+          <w:bCs w:val="0"/>
+          <w:i w:val="0"/>
+          <w:iCs w:val="0"/>
+          <w:u w:val="none"/>
+          <w:lang w:val="pt"/>
+        </w:rPr>
+        <w:t xml:space="preserve"> - </w:t>
+      </w:r>
+      <w:r>
+        <w:rPr>
+          <w:rFonts w:hint="default"/>
+          <w:b w:val="0"/>
+          <w:bCs w:val="0"/>
+          <w:i w:val="0"/>
+          <w:iCs w:val="0"/>
+          <w:u w:val="none"/>
+          <w:shd w:val="clear" w:fill="FBE5D6" w:themeFill="accent2" w:themeFillTint="32"/>
+          <w:lang w:val="pt"/>
+        </w:rPr>
+        <w:t>MUITO IMPORTANTE</w:t>
+      </w:r>
+      <w:r>
+        <w:rPr>
+          <w:rFonts w:hint="default"/>
+          <w:b w:val="0"/>
+          <w:bCs w:val="0"/>
+          <w:i w:val="0"/>
+          <w:iCs w:val="0"/>
+          <w:u w:val="none"/>
+          <w:lang w:val="pt"/>
+        </w:rPr>
+        <w:t xml:space="preserve"> - Este comando avalia em cada coluna o numero de vezes que uma informação aparece. No caso, utilizei para me informar quantas vezes um numero foi sorteado em cada coluna de dezena para que pudesse ter a frequência de cada um dos 60 números da mega sena. </w:t>
+      </w:r>
+    </w:p>
+    <w:p>
+      <w:pPr>
+        <w:rPr>
+          <w:rFonts w:hint="default"/>
+          <w:b w:val="0"/>
+          <w:bCs w:val="0"/>
+          <w:i w:val="0"/>
+          <w:iCs w:val="0"/>
+          <w:u w:val="none"/>
+          <w:lang w:val="pt"/>
+        </w:rPr>
+      </w:pPr>
+    </w:p>
+    <w:p>
+      <w:pPr>
+        <w:rPr>
+          <w:rFonts w:hint="default"/>
+          <w:b w:val="0"/>
+          <w:bCs w:val="0"/>
+          <w:i w:val="0"/>
+          <w:iCs w:val="0"/>
+          <w:u w:val="none"/>
+          <w:lang w:val="pt"/>
+        </w:rPr>
+      </w:pPr>
+      <w:r>
+        <w:rPr>
+          <w:rFonts w:hint="default"/>
+          <w:b/>
+          <w:bCs/>
+          <w:i w:val="0"/>
+          <w:iCs w:val="0"/>
+          <w:u w:val="none"/>
+          <w:shd w:val="clear" w:fill="E2EFDA" w:themeFill="accent6" w:themeFillTint="32"/>
+          <w:lang w:val="pt"/>
+        </w:rPr>
+        <w:t>df3.count()</w:t>
+      </w:r>
+      <w:r>
+        <w:rPr>
+          <w:rFonts w:hint="default"/>
+          <w:b w:val="0"/>
+          <w:bCs w:val="0"/>
+          <w:i w:val="0"/>
+          <w:iCs w:val="0"/>
+          <w:u w:val="none"/>
+          <w:shd w:val="clear" w:fill="E2EFDA" w:themeFill="accent6" w:themeFillTint="32"/>
+          <w:lang w:val="pt"/>
+        </w:rPr>
+        <w:t xml:space="preserve"> </w:t>
+      </w:r>
+      <w:r>
+        <w:rPr>
+          <w:rFonts w:hint="default"/>
+          <w:b w:val="0"/>
+          <w:bCs w:val="0"/>
+          <w:i w:val="0"/>
+          <w:iCs w:val="0"/>
+          <w:u w:val="none"/>
+          <w:lang w:val="pt"/>
+        </w:rPr>
+        <w:t xml:space="preserve">- Este comando mostra a quantidade de valores diferentes que aparecem em um dataframe. Coluna por Coluna. </w:t>
+      </w:r>
+    </w:p>
+    <w:p>
+      <w:pPr>
+        <w:rPr>
+          <w:rFonts w:hint="default"/>
+          <w:b w:val="0"/>
+          <w:bCs w:val="0"/>
+          <w:i w:val="0"/>
+          <w:iCs w:val="0"/>
+          <w:u w:val="none"/>
+          <w:lang w:val="pt"/>
+        </w:rPr>
+      </w:pPr>
+    </w:p>
+    <w:p>
+      <w:pPr>
+        <w:rPr>
+          <w:rFonts w:hint="default"/>
+          <w:b w:val="0"/>
+          <w:bCs w:val="0"/>
+          <w:i w:val="0"/>
+          <w:iCs w:val="0"/>
+          <w:u w:val="none"/>
+          <w:lang w:val="pt"/>
+        </w:rPr>
+      </w:pPr>
+      <w:r>
+        <w:rPr>
+          <w:rFonts w:hint="default"/>
+          <w:b/>
+          <w:bCs/>
+          <w:i w:val="0"/>
+          <w:iCs w:val="0"/>
+          <w:u w:val="none"/>
+          <w:shd w:val="clear" w:fill="E2EFDA" w:themeFill="accent6" w:themeFillTint="32"/>
+          <w:lang w:val="pt"/>
+        </w:rPr>
+        <w:t>df3["Frequencia"] = df3[list(df3.columns)].sum(axis=1)</w:t>
+      </w:r>
+      <w:r>
+        <w:rPr>
+          <w:rFonts w:hint="default"/>
+          <w:b w:val="0"/>
+          <w:bCs w:val="0"/>
+          <w:i w:val="0"/>
+          <w:iCs w:val="0"/>
+          <w:u w:val="none"/>
+          <w:lang w:val="pt"/>
+        </w:rPr>
+        <w:t xml:space="preserve"> - este comando esta criando uma coluna chamada frequencia no dataframe df3 e como dados ele soma todas as colunas (axis=1) do dataframe e deposita o resultado linha a linha nesta coluna.</w:t>
+      </w:r>
+    </w:p>
+    <w:p>
+      <w:pPr>
+        <w:rPr>
+          <w:rFonts w:hint="default"/>
+          <w:b w:val="0"/>
+          <w:bCs w:val="0"/>
+          <w:i w:val="0"/>
+          <w:iCs w:val="0"/>
+          <w:u w:val="none"/>
+          <w:lang w:val="pt"/>
+        </w:rPr>
+      </w:pPr>
+    </w:p>
+    <w:p>
+      <w:pPr>
+        <w:rPr>
+          <w:rFonts w:hint="default"/>
+          <w:b w:val="0"/>
+          <w:bCs w:val="0"/>
+          <w:i w:val="0"/>
+          <w:iCs w:val="0"/>
+          <w:u w:val="none"/>
+          <w:lang w:val="pt"/>
+        </w:rPr>
+      </w:pPr>
+      <w:r>
+        <w:rPr>
+          <w:rFonts w:hint="default"/>
+          <w:b/>
+          <w:bCs/>
+          <w:i w:val="0"/>
+          <w:iCs w:val="0"/>
+          <w:u w:val="none"/>
+          <w:shd w:val="clear" w:fill="E2EFDA" w:themeFill="accent6" w:themeFillTint="32"/>
+          <w:lang w:val="pt"/>
+        </w:rPr>
+        <w:t xml:space="preserve">df3_b = df3.sort_values(["Frequencia"], ascending=False) </w:t>
+      </w:r>
+      <w:r>
+        <w:rPr>
+          <w:rFonts w:hint="default"/>
+          <w:b w:val="0"/>
+          <w:bCs w:val="0"/>
+          <w:i w:val="0"/>
+          <w:iCs w:val="0"/>
+          <w:u w:val="none"/>
+          <w:lang w:val="pt"/>
+        </w:rPr>
+        <w:t xml:space="preserve">- Este comando ordena a coluna frequencia em determinada ordem, no caso, do maior para o menor (ascending=False). </w:t>
+      </w:r>
+    </w:p>
+    <w:p>
+      <w:pPr>
+        <w:rPr>
+          <w:rFonts w:hint="default"/>
+          <w:b w:val="0"/>
+          <w:bCs w:val="0"/>
+          <w:i w:val="0"/>
+          <w:iCs w:val="0"/>
+          <w:u w:val="none"/>
+          <w:lang w:val="pt"/>
+        </w:rPr>
+      </w:pPr>
+    </w:p>
+    <w:p>
+      <w:pPr>
+        <w:shd w:val="clear" w:fill="E2EFDA" w:themeFill="accent6" w:themeFillTint="32"/>
+        <w:rPr>
+          <w:rFonts w:hint="default"/>
+          <w:b/>
+          <w:bCs/>
+          <w:i w:val="0"/>
+          <w:iCs w:val="0"/>
+          <w:u w:val="none"/>
+          <w:lang w:val="pt"/>
+        </w:rPr>
+      </w:pPr>
+      <w:r>
+        <w:rPr>
+          <w:rFonts w:hint="default"/>
+          <w:b/>
+          <w:bCs/>
+          <w:i w:val="0"/>
+          <w:iCs w:val="0"/>
+          <w:u w:val="none"/>
+          <w:lang w:val="pt"/>
+        </w:rPr>
+        <w:t>num = []</w:t>
+      </w:r>
+    </w:p>
+    <w:p>
+      <w:pPr>
+        <w:shd w:val="clear" w:fill="E2EFDA" w:themeFill="accent6" w:themeFillTint="32"/>
+        <w:rPr>
+          <w:rFonts w:hint="default"/>
+          <w:b/>
+          <w:bCs/>
+          <w:i w:val="0"/>
+          <w:iCs w:val="0"/>
+          <w:u w:val="none"/>
+          <w:lang w:val="pt"/>
+        </w:rPr>
+      </w:pPr>
+      <w:r>
+        <w:rPr>
+          <w:rFonts w:hint="default"/>
+          <w:b/>
+          <w:bCs/>
+          <w:i w:val="0"/>
+          <w:iCs w:val="0"/>
+          <w:u w:val="none"/>
+          <w:lang w:val="pt"/>
+        </w:rPr>
+        <w:t>for i in range(1,61,1):</w:t>
+      </w:r>
+    </w:p>
+    <w:p>
+      <w:pPr>
+        <w:ind w:firstLine="400"/>
+        <w:rPr>
+          <w:rFonts w:hint="default"/>
+          <w:b w:val="0"/>
+          <w:bCs w:val="0"/>
+          <w:i w:val="0"/>
+          <w:iCs w:val="0"/>
+          <w:u w:val="none"/>
+          <w:lang w:val="pt"/>
+        </w:rPr>
+      </w:pPr>
+      <w:r>
+        <w:rPr>
+          <w:rFonts w:hint="default"/>
+          <w:b/>
+          <w:bCs/>
+          <w:i w:val="0"/>
+          <w:iCs w:val="0"/>
+          <w:u w:val="none"/>
+          <w:shd w:val="clear" w:fill="E2EFDA" w:themeFill="accent6" w:themeFillTint="32"/>
+          <w:lang w:val="pt"/>
+        </w:rPr>
+        <w:t>num.append(i)</w:t>
+      </w:r>
+      <w:r>
+        <w:rPr>
+          <w:rFonts w:hint="default"/>
+          <w:b w:val="0"/>
+          <w:bCs w:val="0"/>
+          <w:i w:val="0"/>
+          <w:iCs w:val="0"/>
+          <w:u w:val="none"/>
+          <w:lang w:val="pt"/>
+        </w:rPr>
+        <w:t xml:space="preserve">   - Esta sequencia de comandos está criando uma lista [] contento a sequencia de números de 1 até 60 de 1 em 1 valores. </w:t>
+      </w:r>
+    </w:p>
+    <w:p>
+      <w:pPr>
+        <w:ind w:firstLine="400"/>
+        <w:rPr>
+          <w:rFonts w:hint="default"/>
+          <w:b w:val="0"/>
+          <w:bCs w:val="0"/>
+          <w:i w:val="0"/>
+          <w:iCs w:val="0"/>
+          <w:u w:val="none"/>
+          <w:lang w:val="pt"/>
+        </w:rPr>
+      </w:pPr>
+    </w:p>
+    <w:p>
+      <w:pPr>
+        <w:rPr>
+          <w:rFonts w:hint="default"/>
+          <w:b w:val="0"/>
+          <w:bCs w:val="0"/>
+          <w:i w:val="0"/>
+          <w:iCs w:val="0"/>
+          <w:u w:val="none"/>
           <w:lang w:val="pt"/>
         </w:rPr>
       </w:pPr>

</xml_diff>